<commit_message>
se organizaron los ejemplos
</commit_message>
<xml_diff>
--- a/Cheatsheet/Cheatsheet.docx
+++ b/Cheatsheet/Cheatsheet.docx
@@ -51,10 +51,10 @@
         <w:tblLook w:val="04A0" w:firstRow="1" w:lastRow="0" w:firstColumn="1" w:lastColumn="0" w:noHBand="0" w:noVBand="1"/>
       </w:tblPr>
       <w:tblGrid>
-        <w:gridCol w:w="1715"/>
+        <w:gridCol w:w="1726"/>
         <w:gridCol w:w="7698"/>
-        <w:gridCol w:w="1547"/>
-        <w:gridCol w:w="3430"/>
+        <w:gridCol w:w="1561"/>
+        <w:gridCol w:w="3405"/>
       </w:tblGrid>
       <w:tr>
         <w:trPr>
@@ -549,10 +549,10 @@
                   <v:path o:extrusionok="f" gradientshapeok="t" o:connecttype="rect"/>
                   <o:lock v:ext="edit" aspectratio="t"/>
                 </v:shapetype>
-                <v:shape id="_x0000_i1025" type="#_x0000_t75" style="width:159.45pt;height:36pt" o:ole="">
+                <v:shape id="_x0000_i1025" type="#_x0000_t75" style="width:159.4pt;height:36.2pt" o:ole="">
                   <v:imagedata r:id="rId8" o:title=""/>
                 </v:shape>
-                <o:OLEObject Type="Embed" ProgID="PBrush" ShapeID="_x0000_i1025" DrawAspect="Content" ObjectID="_1655650805" r:id="rId9"/>
+                <o:OLEObject Type="Embed" ProgID="PBrush" ShapeID="_x0000_i1025" DrawAspect="Content" ObjectID="_1656999551" r:id="rId9"/>
               </w:object>
             </w:r>
           </w:p>
@@ -920,14 +920,16 @@
                 <w:szCs w:val="40"/>
               </w:rPr>
               <w:object w:dxaOrig="2410" w:dyaOrig="750">
-                <v:shape id="_x0000_i1026" type="#_x0000_t75" style="width:108pt;height:36pt" o:ole="">
+                <v:shape id="_x0000_i1026" type="#_x0000_t75" style="width:107.8pt;height:36.2pt" o:ole="">
                   <v:imagedata r:id="rId12" o:title=""/>
                 </v:shape>
-                <o:OLEObject Type="Embed" ProgID="PBrush" ShapeID="_x0000_i1026" DrawAspect="Content" ObjectID="_1655650806" r:id="rId13"/>
+                <o:OLEObject Type="Embed" ProgID="PBrush" ShapeID="_x0000_i1026" DrawAspect="Content" ObjectID="_1656999552" r:id="rId13"/>
               </w:object>
             </w:r>
           </w:p>
         </w:tc>
+        <w:bookmarkStart w:id="0" w:name="_GoBack"/>
+        <w:bookmarkEnd w:id="0"/>
       </w:tr>
       <w:tr>
         <w:trPr>
@@ -974,8 +976,8 @@
               </w:rPr>
               <w:drawing>
                 <wp:inline distT="0" distB="0" distL="0" distR="0" wp14:anchorId="7A580901" wp14:editId="2204DD6A">
-                  <wp:extent cx="4270773" cy="787179"/>
-                  <wp:effectExtent l="0" t="0" r="0" b="0"/>
+                  <wp:extent cx="3917125" cy="650433"/>
+                  <wp:effectExtent l="0" t="0" r="7620" b="0"/>
                   <wp:docPr id="1" name="Imagen 1"/>
                   <wp:cNvGraphicFramePr>
                     <a:graphicFrameLocks xmlns:a="http://schemas.openxmlformats.org/drawingml/2006/main" noChangeAspect="1"/>
@@ -987,20 +989,27 @@
                           <pic:cNvPr id="1" name=""/>
                           <pic:cNvPicPr/>
                         </pic:nvPicPr>
-                        <pic:blipFill>
+                        <pic:blipFill rotWithShape="1">
                           <a:blip r:embed="rId14"/>
-                          <a:stretch>
-                            <a:fillRect/>
-                          </a:stretch>
+                          <a:srcRect t="9912"/>
+                          <a:stretch/>
                         </pic:blipFill>
-                        <pic:spPr>
+                        <pic:spPr bwMode="auto">
                           <a:xfrm>
                             <a:off x="0" y="0"/>
-                            <a:ext cx="4728007" cy="871455"/>
+                            <a:ext cx="4433940" cy="736249"/>
                           </a:xfrm>
                           <a:prstGeom prst="rect">
                             <a:avLst/>
                           </a:prstGeom>
+                          <a:ln>
+                            <a:noFill/>
+                          </a:ln>
+                          <a:extLst>
+                            <a:ext uri="{53640926-AAD7-44D8-BBD7-CCE9431645EC}">
+                              <a14:shadowObscured xmlns:a14="http://schemas.microsoft.com/office/drawing/2010/main"/>
+                            </a:ext>
+                          </a:extLst>
                         </pic:spPr>
                       </pic:pic>
                     </a:graphicData>
@@ -1086,10 +1095,10 @@
                 <w:szCs w:val="40"/>
               </w:rPr>
               <w:object w:dxaOrig="1070" w:dyaOrig="660">
-                <v:shape id="_x0000_i1027" type="#_x0000_t75" style="width:51.45pt;height:30.85pt" o:ole="">
+                <v:shape id="_x0000_i1027" type="#_x0000_t75" style="width:51.6pt;height:30.8pt" o:ole="">
                   <v:imagedata r:id="rId15" o:title=""/>
                 </v:shape>
-                <o:OLEObject Type="Embed" ProgID="PBrush" ShapeID="_x0000_i1027" DrawAspect="Content" ObjectID="_1655650807" r:id="rId16"/>
+                <o:OLEObject Type="Embed" ProgID="PBrush" ShapeID="_x0000_i1027" DrawAspect="Content" ObjectID="_1656999553" r:id="rId16"/>
               </w:object>
             </w:r>
           </w:p>
@@ -1261,10 +1270,10 @@
                 <w:szCs w:val="40"/>
               </w:rPr>
               <w:object w:dxaOrig="980" w:dyaOrig="720">
-                <v:shape id="_x0000_i1028" type="#_x0000_t75" style="width:46.3pt;height:30.85pt" o:ole="">
+                <v:shape id="_x0000_i1028" type="#_x0000_t75" style="width:46.2pt;height:30.8pt" o:ole="">
                   <v:imagedata r:id="rId18" o:title=""/>
                 </v:shape>
-                <o:OLEObject Type="Embed" ProgID="PBrush" ShapeID="_x0000_i1028" DrawAspect="Content" ObjectID="_1655650808" r:id="rId19"/>
+                <o:OLEObject Type="Embed" ProgID="PBrush" ShapeID="_x0000_i1028" DrawAspect="Content" ObjectID="_1656999554" r:id="rId19"/>
               </w:object>
             </w:r>
           </w:p>
@@ -1555,7 +1564,6 @@
       <w:pPr>
         <w:jc w:val="center"/>
       </w:pPr>
-      <w:bookmarkStart w:id="0" w:name="_GoBack"/>
       <w:r>
         <w:rPr>
           <w:noProof/>
@@ -1596,7 +1604,6 @@
           </wp:inline>
         </w:drawing>
       </w:r>
-      <w:bookmarkEnd w:id="0"/>
     </w:p>
     <w:sectPr>
       <w:pgSz w:w="15840" w:h="12240" w:orient="landscape"/>
@@ -1625,7 +1632,7 @@
       </w:pPr>
     </w:pPrDefault>
   </w:docDefaults>
-  <w:latentStyles w:defLockedState="0" w:defUIPriority="99" w:defSemiHidden="0" w:defUnhideWhenUsed="0" w:defQFormat="0" w:count="377">
+  <w:latentStyles w:defLockedState="0" w:defUIPriority="99" w:defSemiHidden="0" w:defUnhideWhenUsed="0" w:defQFormat="0" w:count="376">
     <w:lsdException w:name="Normal" w:uiPriority="0" w:qFormat="1"/>
     <w:lsdException w:name="heading 1" w:uiPriority="9" w:qFormat="1"/>
     <w:lsdException w:name="heading 2" w:semiHidden="1" w:uiPriority="9" w:unhideWhenUsed="1" w:qFormat="1"/>
@@ -2002,7 +2009,6 @@
     <w:lsdException w:name="Hashtag" w:semiHidden="1" w:unhideWhenUsed="1"/>
     <w:lsdException w:name="Unresolved Mention" w:semiHidden="1" w:unhideWhenUsed="1"/>
     <w:lsdException w:name="Smart Link" w:semiHidden="1" w:unhideWhenUsed="1"/>
-    <w:lsdException w:name="Smart Link Error" w:semiHidden="1" w:unhideWhenUsed="1"/>
   </w:latentStyles>
   <w:style w:type="paragraph" w:default="1" w:styleId="Normal">
     <w:name w:val="Normal"/>

</xml_diff>

<commit_message>
se actualizó la hoja de trucos
</commit_message>
<xml_diff>
--- a/Cheatsheet/Cheatsheet.docx
+++ b/Cheatsheet/Cheatsheet.docx
@@ -54,8 +54,8 @@
         <w:gridCol w:w="1426"/>
         <w:gridCol w:w="7698"/>
         <w:gridCol w:w="1207"/>
-        <w:gridCol w:w="3405"/>
-        <w:gridCol w:w="4974"/>
+        <w:gridCol w:w="3409"/>
+        <w:gridCol w:w="4970"/>
       </w:tblGrid>
       <w:tr>
         <w:trPr>
@@ -207,6 +207,7 @@
       </w:tr>
       <w:tr>
         <w:trPr>
+          <w:trHeight w:val="1247"/>
           <w:jc w:val="center"/>
         </w:trPr>
         <w:tc>
@@ -418,6 +419,7 @@
       </w:tr>
       <w:tr>
         <w:trPr>
+          <w:trHeight w:val="1247"/>
           <w:jc w:val="center"/>
         </w:trPr>
         <w:tc>
@@ -586,10 +588,10 @@
                   <v:path o:extrusionok="f" gradientshapeok="t" o:connecttype="rect"/>
                   <o:lock v:ext="edit" aspectratio="t"/>
                 </v:shapetype>
-                <v:shape id="_x0000_i1525" type="#_x0000_t75" style="width:159.65pt;height:36.3pt" o:ole="">
+                <v:shape id="_x0000_i1025" type="#_x0000_t75" style="width:159.65pt;height:36.3pt" o:ole="">
                   <v:imagedata r:id="rId9" o:title=""/>
                 </v:shape>
-                <o:OLEObject Type="Embed" ProgID="PBrush" ShapeID="_x0000_i1525" DrawAspect="Content" ObjectID="_1657030449" r:id="rId10"/>
+                <o:OLEObject Type="Embed" ProgID="PBrush" ShapeID="_x0000_i1025" DrawAspect="Content" ObjectID="_1657205871" r:id="rId10"/>
               </w:object>
             </w:r>
           </w:p>
@@ -611,6 +613,7 @@
       </w:tr>
       <w:tr>
         <w:trPr>
+          <w:trHeight w:val="1247"/>
           <w:jc w:val="center"/>
         </w:trPr>
         <w:tc>
@@ -822,6 +825,7 @@
       </w:tr>
       <w:tr>
         <w:trPr>
+          <w:trHeight w:val="1247"/>
           <w:jc w:val="center"/>
         </w:trPr>
         <w:tc>
@@ -986,10 +990,10 @@
                 <w:szCs w:val="40"/>
               </w:rPr>
               <w:object w:dxaOrig="2410" w:dyaOrig="750">
-                <v:shape id="_x0000_i1526" type="#_x0000_t75" style="width:107.7pt;height:36.3pt" o:ole="">
+                <v:shape id="_x0000_i1026" type="#_x0000_t75" style="width:107.7pt;height:36.3pt" o:ole="">
                   <v:imagedata r:id="rId13" o:title=""/>
                 </v:shape>
-                <o:OLEObject Type="Embed" ProgID="PBrush" ShapeID="_x0000_i1526" DrawAspect="Content" ObjectID="_1657030450" r:id="rId14"/>
+                <o:OLEObject Type="Embed" ProgID="PBrush" ShapeID="_x0000_i1026" DrawAspect="Content" ObjectID="_1657205872" r:id="rId14"/>
               </w:object>
             </w:r>
           </w:p>
@@ -1006,13 +1010,6 @@
                 <w:szCs w:val="28"/>
               </w:rPr>
             </w:pPr>
-            <w:r>
-              <w:rPr>
-                <w:sz w:val="28"/>
-                <w:szCs w:val="28"/>
-              </w:rPr>
-              <w:t xml:space="preserve">El </w:t>
-            </w:r>
             <m:oMath>
               <m:r>
                 <w:rPr>
@@ -1047,13 +1044,6 @@
                 <w:szCs w:val="28"/>
               </w:rPr>
             </w:pPr>
-            <w:r>
-              <w:rPr>
-                <w:sz w:val="28"/>
-                <w:szCs w:val="28"/>
-              </w:rPr>
-              <w:t xml:space="preserve">El </w:t>
-            </w:r>
             <m:oMath>
               <m:r>
                 <w:rPr>
@@ -1144,6 +1134,7 @@
       </w:tr>
       <w:tr>
         <w:trPr>
+          <w:trHeight w:val="1247"/>
           <w:jc w:val="center"/>
         </w:trPr>
         <w:tc>
@@ -1306,10 +1297,10 @@
                 <w:szCs w:val="40"/>
               </w:rPr>
               <w:object w:dxaOrig="1070" w:dyaOrig="660">
-                <v:shape id="_x0000_i1527" type="#_x0000_t75" style="width:51.35pt;height:30.7pt" o:ole="">
+                <v:shape id="_x0000_i1027" type="#_x0000_t75" style="width:51.35pt;height:30.7pt" o:ole="">
                   <v:imagedata r:id="rId16" o:title=""/>
                 </v:shape>
-                <o:OLEObject Type="Embed" ProgID="PBrush" ShapeID="_x0000_i1527" DrawAspect="Content" ObjectID="_1657030451" r:id="rId17"/>
+                <o:OLEObject Type="Embed" ProgID="PBrush" ShapeID="_x0000_i1027" DrawAspect="Content" ObjectID="_1657205873" r:id="rId17"/>
               </w:object>
             </w:r>
           </w:p>
@@ -1331,6 +1322,7 @@
       </w:tr>
       <w:tr>
         <w:trPr>
+          <w:trHeight w:val="1247"/>
           <w:jc w:val="center"/>
         </w:trPr>
         <w:tc>
@@ -1495,10 +1487,10 @@
                 <w:szCs w:val="40"/>
               </w:rPr>
               <w:object w:dxaOrig="980" w:dyaOrig="720">
-                <v:shape id="_x0000_i1528" type="#_x0000_t75" style="width:46.35pt;height:30.7pt" o:ole="">
+                <v:shape id="_x0000_i1028" type="#_x0000_t75" style="width:46.35pt;height:30.7pt" o:ole="">
                   <v:imagedata r:id="rId19" o:title=""/>
                 </v:shape>
-                <o:OLEObject Type="Embed" ProgID="PBrush" ShapeID="_x0000_i1528" DrawAspect="Content" ObjectID="_1657030452" r:id="rId20"/>
+                <o:OLEObject Type="Embed" ProgID="PBrush" ShapeID="_x0000_i1028" DrawAspect="Content" ObjectID="_1657205874" r:id="rId20"/>
               </w:object>
             </w:r>
           </w:p>
@@ -1515,8 +1507,6 @@
                 <w:szCs w:val="28"/>
               </w:rPr>
             </w:pPr>
-            <w:bookmarkStart w:id="0" w:name="_GoBack"/>
-            <w:bookmarkEnd w:id="0"/>
           </w:p>
         </w:tc>
       </w:tr>
@@ -1526,6 +1516,8 @@
       <w:r>
         <w:br w:type="page"/>
       </w:r>
+      <w:bookmarkStart w:id="0" w:name="_GoBack"/>
+      <w:bookmarkEnd w:id="0"/>
     </w:p>
     <w:p/>
     <w:p/>
@@ -2614,7 +2606,7 @@
 </file>
 
 <file path=customXml/itemProps1.xml><?xml version="1.0" encoding="utf-8"?>
-<ds:datastoreItem xmlns:ds="http://schemas.openxmlformats.org/officeDocument/2006/customXml" ds:itemID="{CB33604D-7EAB-4480-BF6A-6B617E976A51}">
+<ds:datastoreItem xmlns:ds="http://schemas.openxmlformats.org/officeDocument/2006/customXml" ds:itemID="{BC0BD92B-D6AD-4D50-AAA2-7B13916CF644}">
   <ds:schemaRefs>
     <ds:schemaRef ds:uri="http://schemas.openxmlformats.org/officeDocument/2006/bibliography"/>
   </ds:schemaRefs>

</xml_diff>

<commit_message>
se mejoró la hojas de trucos
</commit_message>
<xml_diff>
--- a/Cheatsheet/Cheatsheet.docx
+++ b/Cheatsheet/Cheatsheet.docx
@@ -588,10 +588,10 @@
                   <v:path o:extrusionok="f" gradientshapeok="t" o:connecttype="rect"/>
                   <o:lock v:ext="edit" aspectratio="t"/>
                 </v:shapetype>
-                <v:shape id="_x0000_i1025" type="#_x0000_t75" style="width:159.65pt;height:36.3pt" o:ole="">
+                <v:shape id="_x0000_i1025" type="#_x0000_t75" style="width:159.8pt;height:36.2pt" o:ole="">
                   <v:imagedata r:id="rId9" o:title=""/>
                 </v:shape>
-                <o:OLEObject Type="Embed" ProgID="PBrush" ShapeID="_x0000_i1025" DrawAspect="Content" ObjectID="_1657205871" r:id="rId10"/>
+                <o:OLEObject Type="Embed" ProgID="PBrush" ShapeID="_x0000_i1025" DrawAspect="Content" ObjectID="_1664162709" r:id="rId10"/>
               </w:object>
             </w:r>
           </w:p>
@@ -990,10 +990,10 @@
                 <w:szCs w:val="40"/>
               </w:rPr>
               <w:object w:dxaOrig="2410" w:dyaOrig="750">
-                <v:shape id="_x0000_i1026" type="#_x0000_t75" style="width:107.7pt;height:36.3pt" o:ole="">
+                <v:shape id="_x0000_i1026" type="#_x0000_t75" style="width:107.8pt;height:36.2pt" o:ole="">
                   <v:imagedata r:id="rId13" o:title=""/>
                 </v:shape>
-                <o:OLEObject Type="Embed" ProgID="PBrush" ShapeID="_x0000_i1026" DrawAspect="Content" ObjectID="_1657205872" r:id="rId14"/>
+                <o:OLEObject Type="Embed" ProgID="PBrush" ShapeID="_x0000_i1026" DrawAspect="Content" ObjectID="_1664162710" r:id="rId14"/>
               </w:object>
             </w:r>
           </w:p>
@@ -1297,10 +1297,10 @@
                 <w:szCs w:val="40"/>
               </w:rPr>
               <w:object w:dxaOrig="1070" w:dyaOrig="660">
-                <v:shape id="_x0000_i1027" type="#_x0000_t75" style="width:51.35pt;height:30.7pt" o:ole="">
+                <v:shape id="_x0000_i1027" type="#_x0000_t75" style="width:51.2pt;height:30.8pt" o:ole="">
                   <v:imagedata r:id="rId16" o:title=""/>
                 </v:shape>
-                <o:OLEObject Type="Embed" ProgID="PBrush" ShapeID="_x0000_i1027" DrawAspect="Content" ObjectID="_1657205873" r:id="rId17"/>
+                <o:OLEObject Type="Embed" ProgID="PBrush" ShapeID="_x0000_i1027" DrawAspect="Content" ObjectID="_1664162711" r:id="rId17"/>
               </w:object>
             </w:r>
           </w:p>
@@ -1487,10 +1487,10 @@
                 <w:szCs w:val="40"/>
               </w:rPr>
               <w:object w:dxaOrig="980" w:dyaOrig="720">
-                <v:shape id="_x0000_i1028" type="#_x0000_t75" style="width:46.35pt;height:30.7pt" o:ole="">
+                <v:shape id="_x0000_i1028" type="#_x0000_t75" style="width:46.2pt;height:30.8pt" o:ole="">
                   <v:imagedata r:id="rId19" o:title=""/>
                 </v:shape>
-                <o:OLEObject Type="Embed" ProgID="PBrush" ShapeID="_x0000_i1028" DrawAspect="Content" ObjectID="_1657205874" r:id="rId20"/>
+                <o:OLEObject Type="Embed" ProgID="PBrush" ShapeID="_x0000_i1028" DrawAspect="Content" ObjectID="_1664162712" r:id="rId20"/>
               </w:object>
             </w:r>
           </w:p>
@@ -1516,8 +1516,6 @@
       <w:r>
         <w:br w:type="page"/>
       </w:r>
-      <w:bookmarkStart w:id="0" w:name="_GoBack"/>
-      <w:bookmarkEnd w:id="0"/>
     </w:p>
     <w:p/>
     <w:p/>
@@ -1573,21 +1571,19 @@
       </w:r>
     </w:p>
     <w:p/>
-    <w:p/>
-    <w:p/>
-    <w:p/>
     <w:p>
       <w:pPr>
         <w:jc w:val="center"/>
       </w:pPr>
+      <w:bookmarkStart w:id="0" w:name="_GoBack"/>
       <w:r>
         <w:rPr>
           <w:noProof/>
         </w:rPr>
         <w:drawing>
           <wp:inline distT="0" distB="0" distL="0" distR="0" wp14:anchorId="65019574" wp14:editId="3D1CF810">
-            <wp:extent cx="5133016" cy="9093123"/>
-            <wp:effectExtent l="1270" t="0" r="0" b="0"/>
+            <wp:extent cx="5578119" cy="9881620"/>
+            <wp:effectExtent l="952" t="0" r="4763" b="4762"/>
             <wp:docPr id="14" name="Imagen 14"/>
             <wp:cNvGraphicFramePr>
               <a:graphicFrameLocks xmlns:a="http://schemas.openxmlformats.org/drawingml/2006/main" noChangeAspect="1"/>
@@ -1608,7 +1604,7 @@
                   <pic:spPr>
                     <a:xfrm rot="5400000">
                       <a:off x="0" y="0"/>
-                      <a:ext cx="5140418" cy="9106235"/>
+                      <a:ext cx="5595143" cy="9911778"/>
                     </a:xfrm>
                     <a:prstGeom prst="rect">
                       <a:avLst/>
@@ -1620,6 +1616,7 @@
           </wp:inline>
         </w:drawing>
       </w:r>
+      <w:bookmarkEnd w:id="0"/>
     </w:p>
     <w:p>
       <w:r>
@@ -2606,7 +2603,7 @@
 </file>
 
 <file path=customXml/itemProps1.xml><?xml version="1.0" encoding="utf-8"?>
-<ds:datastoreItem xmlns:ds="http://schemas.openxmlformats.org/officeDocument/2006/customXml" ds:itemID="{BC0BD92B-D6AD-4D50-AAA2-7B13916CF644}">
+<ds:datastoreItem xmlns:ds="http://schemas.openxmlformats.org/officeDocument/2006/customXml" ds:itemID="{16D2E7C5-21A7-4994-B13A-BCCF5022B031}">
   <ds:schemaRefs>
     <ds:schemaRef ds:uri="http://schemas.openxmlformats.org/officeDocument/2006/bibliography"/>
   </ds:schemaRefs>

</xml_diff>

<commit_message>
se agregó el pdf de la hoja de trucos
</commit_message>
<xml_diff>
--- a/Cheatsheet/Cheatsheet.docx
+++ b/Cheatsheet/Cheatsheet.docx
@@ -15,6 +15,113 @@
           <w:sz w:val="52"/>
           <w:szCs w:val="52"/>
         </w:rPr>
+        <w:t>GLM</w:t>
+      </w:r>
+      <w:r>
+        <w:rPr>
+          <w:sz w:val="52"/>
+          <w:szCs w:val="52"/>
+        </w:rPr>
+        <w:t xml:space="preserve"> </w:t>
+      </w:r>
+      <w:proofErr w:type="spellStart"/>
+      <w:r>
+        <w:rPr>
+          <w:sz w:val="52"/>
+          <w:szCs w:val="52"/>
+        </w:rPr>
+        <w:t>Cheatsheet</w:t>
+      </w:r>
+      <w:proofErr w:type="spellEnd"/>
+    </w:p>
+    <w:p>
+      <w:pPr>
+        <w:jc w:val="center"/>
+        <w:rPr>
+          <w:sz w:val="52"/>
+          <w:szCs w:val="52"/>
+        </w:rPr>
+      </w:pPr>
+    </w:p>
+    <w:p>
+      <w:pPr>
+        <w:jc w:val="center"/>
+      </w:pPr>
+      <w:r>
+        <w:rPr>
+          <w:noProof/>
+        </w:rPr>
+        <w:drawing>
+          <wp:inline distT="0" distB="0" distL="0" distR="0">
+            <wp:extent cx="11210842" cy="4762500"/>
+            <wp:effectExtent l="0" t="0" r="0" b="0"/>
+            <wp:docPr id="34" name="Imagen 34"/>
+            <wp:cNvGraphicFramePr>
+              <a:graphicFrameLocks xmlns:a="http://schemas.openxmlformats.org/drawingml/2006/main" noChangeAspect="1"/>
+            </wp:cNvGraphicFramePr>
+            <a:graphic xmlns:a="http://schemas.openxmlformats.org/drawingml/2006/main">
+              <a:graphicData uri="http://schemas.openxmlformats.org/drawingml/2006/picture">
+                <pic:pic xmlns:pic="http://schemas.openxmlformats.org/drawingml/2006/picture">
+                  <pic:nvPicPr>
+                    <pic:cNvPr id="0" name="Picture 29"/>
+                    <pic:cNvPicPr>
+                      <a:picLocks noChangeAspect="1" noChangeArrowheads="1"/>
+                    </pic:cNvPicPr>
+                  </pic:nvPicPr>
+                  <pic:blipFill>
+                    <a:blip r:embed="rId5">
+                      <a:extLst>
+                        <a:ext uri="{28A0092B-C50C-407E-A947-70E740481C1C}">
+                          <a14:useLocalDpi xmlns:a14="http://schemas.microsoft.com/office/drawing/2010/main" val="0"/>
+                        </a:ext>
+                      </a:extLst>
+                    </a:blip>
+                    <a:srcRect/>
+                    <a:stretch>
+                      <a:fillRect/>
+                    </a:stretch>
+                  </pic:blipFill>
+                  <pic:spPr bwMode="auto">
+                    <a:xfrm>
+                      <a:off x="0" y="0"/>
+                      <a:ext cx="11233279" cy="4772032"/>
+                    </a:xfrm>
+                    <a:prstGeom prst="rect">
+                      <a:avLst/>
+                    </a:prstGeom>
+                    <a:noFill/>
+                    <a:ln>
+                      <a:noFill/>
+                    </a:ln>
+                  </pic:spPr>
+                </pic:pic>
+              </a:graphicData>
+            </a:graphic>
+          </wp:inline>
+        </w:drawing>
+      </w:r>
+    </w:p>
+    <w:p/>
+    <w:p/>
+    <w:p>
+      <w:r>
+        <w:br w:type="page"/>
+      </w:r>
+    </w:p>
+    <w:p>
+      <w:pPr>
+        <w:jc w:val="center"/>
+        <w:rPr>
+          <w:sz w:val="52"/>
+          <w:szCs w:val="52"/>
+        </w:rPr>
+      </w:pPr>
+      <w:r>
+        <w:rPr>
+          <w:sz w:val="52"/>
+          <w:szCs w:val="52"/>
+        </w:rPr>
+        <w:lastRenderedPageBreak/>
         <w:t>GLM</w:t>
       </w:r>
       <w:r>
@@ -51,11 +158,11 @@
         <w:tblLook w:val="04A0" w:firstRow="1" w:lastRow="0" w:firstColumn="1" w:lastColumn="0" w:noHBand="0" w:noVBand="1"/>
       </w:tblPr>
       <w:tblGrid>
-        <w:gridCol w:w="1426"/>
+        <w:gridCol w:w="1427"/>
         <w:gridCol w:w="7698"/>
-        <w:gridCol w:w="1207"/>
-        <w:gridCol w:w="3409"/>
-        <w:gridCol w:w="4970"/>
+        <w:gridCol w:w="1206"/>
+        <w:gridCol w:w="3412"/>
+        <w:gridCol w:w="4967"/>
       </w:tblGrid>
       <w:tr>
         <w:trPr>
@@ -250,67 +357,10 @@
                 <w:szCs w:val="40"/>
               </w:rPr>
               <w:drawing>
-                <wp:inline distT="0" distB="0" distL="0" distR="0" wp14:anchorId="36CAC47A" wp14:editId="1BE06081">
+                <wp:inline distT="0" distB="0" distL="0" distR="0" wp14:anchorId="5746EE4E" wp14:editId="5730FDA0">
                   <wp:extent cx="3590638" cy="556591"/>
                   <wp:effectExtent l="0" t="0" r="0" b="0"/>
-                  <wp:docPr id="11" name="Imagen 11"/>
-                  <wp:cNvGraphicFramePr>
-                    <a:graphicFrameLocks xmlns:a="http://schemas.openxmlformats.org/drawingml/2006/main" noChangeAspect="1"/>
-                  </wp:cNvGraphicFramePr>
-                  <a:graphic xmlns:a="http://schemas.openxmlformats.org/drawingml/2006/main">
-                    <a:graphicData uri="http://schemas.openxmlformats.org/drawingml/2006/picture">
-                      <pic:pic xmlns:pic="http://schemas.openxmlformats.org/drawingml/2006/picture">
-                        <pic:nvPicPr>
-                          <pic:cNvPr id="1" name=""/>
-                          <pic:cNvPicPr/>
-                        </pic:nvPicPr>
-                        <pic:blipFill>
-                          <a:blip r:embed="rId5"/>
-                          <a:stretch>
-                            <a:fillRect/>
-                          </a:stretch>
-                        </pic:blipFill>
-                        <pic:spPr>
-                          <a:xfrm>
-                            <a:off x="0" y="0"/>
-                            <a:ext cx="4122559" cy="639045"/>
-                          </a:xfrm>
-                          <a:prstGeom prst="rect">
-                            <a:avLst/>
-                          </a:prstGeom>
-                        </pic:spPr>
-                      </pic:pic>
-                    </a:graphicData>
-                  </a:graphic>
-                </wp:inline>
-              </w:drawing>
-            </w:r>
-          </w:p>
-        </w:tc>
-        <w:tc>
-          <w:tcPr>
-            <w:tcW w:w="1212" w:type="dxa"/>
-            <w:vAlign w:val="center"/>
-          </w:tcPr>
-          <w:p>
-            <w:pPr>
-              <w:jc w:val="center"/>
-              <w:rPr>
-                <w:sz w:val="40"/>
-                <w:szCs w:val="40"/>
-              </w:rPr>
-            </w:pPr>
-            <w:r>
-              <w:rPr>
-                <w:noProof/>
-                <w:sz w:val="40"/>
-                <w:szCs w:val="40"/>
-              </w:rPr>
-              <w:drawing>
-                <wp:inline distT="0" distB="0" distL="0" distR="0" wp14:anchorId="09E2F05C" wp14:editId="622BB570">
-                  <wp:extent cx="289505" cy="367178"/>
-                  <wp:effectExtent l="0" t="0" r="0" b="0"/>
-                  <wp:docPr id="10" name="Imagen 10"/>
+                  <wp:docPr id="3" name="Imagen 3"/>
                   <wp:cNvGraphicFramePr>
                     <a:graphicFrameLocks xmlns:a="http://schemas.openxmlformats.org/drawingml/2006/main" noChangeAspect="1"/>
                   </wp:cNvGraphicFramePr>
@@ -330,7 +380,7 @@
                         <pic:spPr>
                           <a:xfrm>
                             <a:off x="0" y="0"/>
-                            <a:ext cx="344242" cy="436600"/>
+                            <a:ext cx="4122559" cy="639045"/>
                           </a:xfrm>
                           <a:prstGeom prst="rect">
                             <a:avLst/>
@@ -346,7 +396,7 @@
         </w:tc>
         <w:tc>
           <w:tcPr>
-            <w:tcW w:w="3121" w:type="dxa"/>
+            <w:tcW w:w="1212" w:type="dxa"/>
             <w:vAlign w:val="center"/>
           </w:tcPr>
           <w:p>
@@ -364,10 +414,10 @@
                 <w:szCs w:val="40"/>
               </w:rPr>
               <w:drawing>
-                <wp:inline distT="0" distB="0" distL="0" distR="0" wp14:anchorId="41DC767C" wp14:editId="41BA42FF">
-                  <wp:extent cx="978877" cy="386862"/>
+                <wp:inline distT="0" distB="0" distL="0" distR="0" wp14:anchorId="0D7ED46C" wp14:editId="55A7D8EC">
+                  <wp:extent cx="289505" cy="367178"/>
                   <wp:effectExtent l="0" t="0" r="0" b="0"/>
-                  <wp:docPr id="12" name="Imagen 12"/>
+                  <wp:docPr id="4" name="Imagen 4"/>
                   <wp:cNvGraphicFramePr>
                     <a:graphicFrameLocks xmlns:a="http://schemas.openxmlformats.org/drawingml/2006/main" noChangeAspect="1"/>
                   </wp:cNvGraphicFramePr>
@@ -387,7 +437,7 @@
                         <pic:spPr>
                           <a:xfrm>
                             <a:off x="0" y="0"/>
-                            <a:ext cx="1214019" cy="479792"/>
+                            <a:ext cx="344242" cy="436600"/>
                           </a:xfrm>
                           <a:prstGeom prst="rect">
                             <a:avLst/>
@@ -403,67 +453,28 @@
         </w:tc>
         <w:tc>
           <w:tcPr>
-            <w:tcW w:w="5244" w:type="dxa"/>
-          </w:tcPr>
-          <w:p>
-            <w:pPr>
-              <w:jc w:val="both"/>
+            <w:tcW w:w="3121" w:type="dxa"/>
+            <w:vAlign w:val="center"/>
+          </w:tcPr>
+          <w:p>
+            <w:pPr>
+              <w:jc w:val="center"/>
+              <w:rPr>
+                <w:sz w:val="40"/>
+                <w:szCs w:val="40"/>
+              </w:rPr>
+            </w:pPr>
+            <w:r>
               <w:rPr>
                 <w:noProof/>
-                <w:sz w:val="28"/>
-                <w:szCs w:val="28"/>
-              </w:rPr>
-            </w:pPr>
-          </w:p>
-        </w:tc>
-      </w:tr>
-      <w:tr>
-        <w:trPr>
-          <w:trHeight w:val="1247"/>
-          <w:jc w:val="center"/>
-        </w:trPr>
-        <w:tc>
-          <w:tcPr>
-            <w:tcW w:w="1431" w:type="dxa"/>
-            <w:vAlign w:val="center"/>
-          </w:tcPr>
-          <w:p>
-            <w:pPr>
-              <w:rPr>
-                <w:sz w:val="32"/>
-                <w:szCs w:val="32"/>
-              </w:rPr>
-            </w:pPr>
-            <w:r>
-              <w:rPr>
-                <w:sz w:val="32"/>
-                <w:szCs w:val="32"/>
-              </w:rPr>
-              <w:t>Binomial</w:t>
-            </w:r>
-          </w:p>
-        </w:tc>
-        <w:tc>
-          <w:tcPr>
-            <w:tcW w:w="7698" w:type="dxa"/>
-            <w:vAlign w:val="center"/>
-          </w:tcPr>
-          <w:p>
-            <w:pPr>
-              <w:rPr>
-                <w:sz w:val="40"/>
-                <w:szCs w:val="40"/>
-              </w:rPr>
-            </w:pPr>
-            <w:r>
-              <w:rPr>
-                <w:noProof/>
+                <w:sz w:val="40"/>
+                <w:szCs w:val="40"/>
               </w:rPr>
               <w:drawing>
-                <wp:inline distT="0" distB="0" distL="0" distR="0" wp14:anchorId="21A90336" wp14:editId="6BECE889">
-                  <wp:extent cx="3538330" cy="643333"/>
-                  <wp:effectExtent l="0" t="0" r="5080" b="4445"/>
-                  <wp:docPr id="16" name="Imagen 16"/>
+                <wp:inline distT="0" distB="0" distL="0" distR="0" wp14:anchorId="2339BD96" wp14:editId="792AF3E3">
+                  <wp:extent cx="978877" cy="386862"/>
+                  <wp:effectExtent l="0" t="0" r="0" b="0"/>
+                  <wp:docPr id="6" name="Imagen 6"/>
                   <wp:cNvGraphicFramePr>
                     <a:graphicFrameLocks xmlns:a="http://schemas.openxmlformats.org/drawingml/2006/main" noChangeAspect="1"/>
                   </wp:cNvGraphicFramePr>
@@ -483,6 +494,102 @@
                         <pic:spPr>
                           <a:xfrm>
                             <a:off x="0" y="0"/>
+                            <a:ext cx="1214019" cy="479792"/>
+                          </a:xfrm>
+                          <a:prstGeom prst="rect">
+                            <a:avLst/>
+                          </a:prstGeom>
+                        </pic:spPr>
+                      </pic:pic>
+                    </a:graphicData>
+                  </a:graphic>
+                </wp:inline>
+              </w:drawing>
+            </w:r>
+          </w:p>
+        </w:tc>
+        <w:tc>
+          <w:tcPr>
+            <w:tcW w:w="5244" w:type="dxa"/>
+          </w:tcPr>
+          <w:p>
+            <w:pPr>
+              <w:jc w:val="both"/>
+              <w:rPr>
+                <w:noProof/>
+                <w:sz w:val="28"/>
+                <w:szCs w:val="28"/>
+              </w:rPr>
+            </w:pPr>
+          </w:p>
+        </w:tc>
+      </w:tr>
+      <w:tr>
+        <w:trPr>
+          <w:trHeight w:val="1247"/>
+          <w:jc w:val="center"/>
+        </w:trPr>
+        <w:tc>
+          <w:tcPr>
+            <w:tcW w:w="1431" w:type="dxa"/>
+            <w:vAlign w:val="center"/>
+          </w:tcPr>
+          <w:p>
+            <w:pPr>
+              <w:rPr>
+                <w:sz w:val="32"/>
+                <w:szCs w:val="32"/>
+              </w:rPr>
+            </w:pPr>
+            <w:r>
+              <w:rPr>
+                <w:sz w:val="32"/>
+                <w:szCs w:val="32"/>
+              </w:rPr>
+              <w:t>Binomial</w:t>
+            </w:r>
+          </w:p>
+        </w:tc>
+        <w:tc>
+          <w:tcPr>
+            <w:tcW w:w="7698" w:type="dxa"/>
+            <w:vAlign w:val="center"/>
+          </w:tcPr>
+          <w:p>
+            <w:pPr>
+              <w:rPr>
+                <w:sz w:val="40"/>
+                <w:szCs w:val="40"/>
+              </w:rPr>
+            </w:pPr>
+            <w:r>
+              <w:rPr>
+                <w:noProof/>
+              </w:rPr>
+              <w:drawing>
+                <wp:inline distT="0" distB="0" distL="0" distR="0" wp14:anchorId="7FDB47D8" wp14:editId="1A601764">
+                  <wp:extent cx="3538330" cy="643333"/>
+                  <wp:effectExtent l="0" t="0" r="5080" b="4445"/>
+                  <wp:docPr id="7" name="Imagen 7"/>
+                  <wp:cNvGraphicFramePr>
+                    <a:graphicFrameLocks xmlns:a="http://schemas.openxmlformats.org/drawingml/2006/main" noChangeAspect="1"/>
+                  </wp:cNvGraphicFramePr>
+                  <a:graphic xmlns:a="http://schemas.openxmlformats.org/drawingml/2006/main">
+                    <a:graphicData uri="http://schemas.openxmlformats.org/drawingml/2006/picture">
+                      <pic:pic xmlns:pic="http://schemas.openxmlformats.org/drawingml/2006/picture">
+                        <pic:nvPicPr>
+                          <pic:cNvPr id="1" name=""/>
+                          <pic:cNvPicPr/>
+                        </pic:nvPicPr>
+                        <pic:blipFill>
+                          <a:blip r:embed="rId9"/>
+                          <a:stretch>
+                            <a:fillRect/>
+                          </a:stretch>
+                        </pic:blipFill>
+                        <pic:spPr>
+                          <a:xfrm>
+                            <a:off x="0" y="0"/>
                             <a:ext cx="3821807" cy="694874"/>
                           </a:xfrm>
                           <a:prstGeom prst="rect">
@@ -517,10 +624,10 @@
                 <w:szCs w:val="40"/>
               </w:rPr>
               <w:drawing>
-                <wp:inline distT="0" distB="0" distL="0" distR="0" wp14:anchorId="7AA1B944" wp14:editId="294D5C51">
+                <wp:inline distT="0" distB="0" distL="0" distR="0" wp14:anchorId="736E1CC9" wp14:editId="62533378">
                   <wp:extent cx="289505" cy="367178"/>
                   <wp:effectExtent l="0" t="0" r="0" b="0"/>
-                  <wp:docPr id="18" name="Imagen 18"/>
+                  <wp:docPr id="9" name="Imagen 9"/>
                   <wp:cNvGraphicFramePr>
                     <a:graphicFrameLocks xmlns:a="http://schemas.openxmlformats.org/drawingml/2006/main" noChangeAspect="1"/>
                   </wp:cNvGraphicFramePr>
@@ -532,7 +639,7 @@
                           <pic:cNvPicPr/>
                         </pic:nvPicPr>
                         <pic:blipFill>
-                          <a:blip r:embed="rId6"/>
+                          <a:blip r:embed="rId7"/>
                           <a:stretch>
                             <a:fillRect/>
                           </a:stretch>
@@ -588,10 +695,10 @@
                   <v:path o:extrusionok="f" gradientshapeok="t" o:connecttype="rect"/>
                   <o:lock v:ext="edit" aspectratio="t"/>
                 </v:shapetype>
-                <v:shape id="_x0000_i1025" type="#_x0000_t75" style="width:159.8pt;height:36.2pt" o:ole="">
-                  <v:imagedata r:id="rId9" o:title=""/>
+                <v:shape id="_x0000_i1046" type="#_x0000_t75" style="width:159.65pt;height:36.3pt" o:ole="">
+                  <v:imagedata r:id="rId10" o:title=""/>
                 </v:shape>
-                <o:OLEObject Type="Embed" ProgID="PBrush" ShapeID="_x0000_i1025" DrawAspect="Content" ObjectID="_1664162709" r:id="rId10"/>
+                <o:OLEObject Type="Embed" ProgID="PBrush" ShapeID="_x0000_i1046" DrawAspect="Content" ObjectID="_1664275886" r:id="rId11"/>
               </w:object>
             </w:r>
           </w:p>
@@ -656,231 +763,10 @@
                 <w:szCs w:val="40"/>
               </w:rPr>
               <w:drawing>
-                <wp:inline distT="0" distB="0" distL="0" distR="0" wp14:anchorId="17DB5796" wp14:editId="54BBC5E5">
+                <wp:inline distT="0" distB="0" distL="0" distR="0" wp14:anchorId="2CEA6487" wp14:editId="371F5208">
                   <wp:extent cx="2148012" cy="654672"/>
                   <wp:effectExtent l="0" t="0" r="5080" b="0"/>
-                  <wp:docPr id="5" name="Imagen 5"/>
-                  <wp:cNvGraphicFramePr>
-                    <a:graphicFrameLocks xmlns:a="http://schemas.openxmlformats.org/drawingml/2006/main" noChangeAspect="1"/>
-                  </wp:cNvGraphicFramePr>
-                  <a:graphic xmlns:a="http://schemas.openxmlformats.org/drawingml/2006/main">
-                    <a:graphicData uri="http://schemas.openxmlformats.org/drawingml/2006/picture">
-                      <pic:pic xmlns:pic="http://schemas.openxmlformats.org/drawingml/2006/picture">
-                        <pic:nvPicPr>
-                          <pic:cNvPr id="1" name=""/>
-                          <pic:cNvPicPr/>
-                        </pic:nvPicPr>
-                        <pic:blipFill>
-                          <a:blip r:embed="rId11"/>
-                          <a:stretch>
-                            <a:fillRect/>
-                          </a:stretch>
-                        </pic:blipFill>
-                        <pic:spPr>
-                          <a:xfrm>
-                            <a:off x="0" y="0"/>
-                            <a:ext cx="2577378" cy="785534"/>
-                          </a:xfrm>
-                          <a:prstGeom prst="rect">
-                            <a:avLst/>
-                          </a:prstGeom>
-                        </pic:spPr>
-                      </pic:pic>
-                    </a:graphicData>
-                  </a:graphic>
-                </wp:inline>
-              </w:drawing>
-            </w:r>
-          </w:p>
-        </w:tc>
-        <w:tc>
-          <w:tcPr>
-            <w:tcW w:w="1212" w:type="dxa"/>
-            <w:vAlign w:val="center"/>
-          </w:tcPr>
-          <w:p>
-            <w:pPr>
-              <w:jc w:val="center"/>
-              <w:rPr>
-                <w:sz w:val="40"/>
-                <w:szCs w:val="40"/>
-              </w:rPr>
-            </w:pPr>
-            <w:r>
-              <w:rPr>
-                <w:noProof/>
-                <w:sz w:val="40"/>
-                <w:szCs w:val="40"/>
-              </w:rPr>
-              <w:drawing>
-                <wp:inline distT="0" distB="0" distL="0" distR="0" wp14:anchorId="42A3C911" wp14:editId="20657A14">
-                  <wp:extent cx="289505" cy="367178"/>
-                  <wp:effectExtent l="0" t="0" r="0" b="0"/>
-                  <wp:docPr id="19" name="Imagen 19"/>
-                  <wp:cNvGraphicFramePr>
-                    <a:graphicFrameLocks xmlns:a="http://schemas.openxmlformats.org/drawingml/2006/main" noChangeAspect="1"/>
-                  </wp:cNvGraphicFramePr>
-                  <a:graphic xmlns:a="http://schemas.openxmlformats.org/drawingml/2006/main">
-                    <a:graphicData uri="http://schemas.openxmlformats.org/drawingml/2006/picture">
-                      <pic:pic xmlns:pic="http://schemas.openxmlformats.org/drawingml/2006/picture">
-                        <pic:nvPicPr>
-                          <pic:cNvPr id="1" name=""/>
-                          <pic:cNvPicPr/>
-                        </pic:nvPicPr>
-                        <pic:blipFill>
-                          <a:blip r:embed="rId6"/>
-                          <a:stretch>
-                            <a:fillRect/>
-                          </a:stretch>
-                        </pic:blipFill>
-                        <pic:spPr>
-                          <a:xfrm>
-                            <a:off x="0" y="0"/>
-                            <a:ext cx="344242" cy="436600"/>
-                          </a:xfrm>
-                          <a:prstGeom prst="rect">
-                            <a:avLst/>
-                          </a:prstGeom>
-                        </pic:spPr>
-                      </pic:pic>
-                    </a:graphicData>
-                  </a:graphic>
-                </wp:inline>
-              </w:drawing>
-            </w:r>
-          </w:p>
-        </w:tc>
-        <w:tc>
-          <w:tcPr>
-            <w:tcW w:w="3121" w:type="dxa"/>
-            <w:vAlign w:val="center"/>
-          </w:tcPr>
-          <w:p>
-            <w:pPr>
-              <w:jc w:val="center"/>
-              <w:rPr>
-                <w:sz w:val="40"/>
-                <w:szCs w:val="40"/>
-              </w:rPr>
-            </w:pPr>
-            <w:r>
-              <w:rPr>
-                <w:noProof/>
-                <w:sz w:val="40"/>
-                <w:szCs w:val="40"/>
-              </w:rPr>
-              <w:drawing>
-                <wp:inline distT="0" distB="0" distL="0" distR="0" wp14:anchorId="70091021" wp14:editId="26BCAB0A">
-                  <wp:extent cx="289505" cy="367178"/>
-                  <wp:effectExtent l="0" t="0" r="0" b="0"/>
-                  <wp:docPr id="28" name="Imagen 28"/>
-                  <wp:cNvGraphicFramePr>
-                    <a:graphicFrameLocks xmlns:a="http://schemas.openxmlformats.org/drawingml/2006/main" noChangeAspect="1"/>
-                  </wp:cNvGraphicFramePr>
-                  <a:graphic xmlns:a="http://schemas.openxmlformats.org/drawingml/2006/main">
-                    <a:graphicData uri="http://schemas.openxmlformats.org/drawingml/2006/picture">
-                      <pic:pic xmlns:pic="http://schemas.openxmlformats.org/drawingml/2006/picture">
-                        <pic:nvPicPr>
-                          <pic:cNvPr id="1" name=""/>
-                          <pic:cNvPicPr/>
-                        </pic:nvPicPr>
-                        <pic:blipFill>
-                          <a:blip r:embed="rId6"/>
-                          <a:stretch>
-                            <a:fillRect/>
-                          </a:stretch>
-                        </pic:blipFill>
-                        <pic:spPr>
-                          <a:xfrm>
-                            <a:off x="0" y="0"/>
-                            <a:ext cx="344242" cy="436600"/>
-                          </a:xfrm>
-                          <a:prstGeom prst="rect">
-                            <a:avLst/>
-                          </a:prstGeom>
-                        </pic:spPr>
-                      </pic:pic>
-                    </a:graphicData>
-                  </a:graphic>
-                </wp:inline>
-              </w:drawing>
-            </w:r>
-          </w:p>
-        </w:tc>
-        <w:tc>
-          <w:tcPr>
-            <w:tcW w:w="5244" w:type="dxa"/>
-          </w:tcPr>
-          <w:p>
-            <w:pPr>
-              <w:jc w:val="both"/>
-              <w:rPr>
-                <w:noProof/>
-                <w:sz w:val="28"/>
-                <w:szCs w:val="28"/>
-              </w:rPr>
-            </w:pPr>
-          </w:p>
-        </w:tc>
-      </w:tr>
-      <w:tr>
-        <w:trPr>
-          <w:trHeight w:val="1247"/>
-          <w:jc w:val="center"/>
-        </w:trPr>
-        <w:tc>
-          <w:tcPr>
-            <w:tcW w:w="1431" w:type="dxa"/>
-            <w:vAlign w:val="center"/>
-          </w:tcPr>
-          <w:p>
-            <w:pPr>
-              <w:rPr>
-                <w:sz w:val="32"/>
-                <w:szCs w:val="32"/>
-              </w:rPr>
-            </w:pPr>
-            <w:proofErr w:type="spellStart"/>
-            <w:r>
-              <w:rPr>
-                <w:sz w:val="32"/>
-                <w:szCs w:val="32"/>
-              </w:rPr>
-              <w:t>Negative</w:t>
-            </w:r>
-            <w:proofErr w:type="spellEnd"/>
-            <w:r>
-              <w:rPr>
-                <w:sz w:val="32"/>
-                <w:szCs w:val="32"/>
-              </w:rPr>
-              <w:t xml:space="preserve"> binomial</w:t>
-            </w:r>
-          </w:p>
-        </w:tc>
-        <w:tc>
-          <w:tcPr>
-            <w:tcW w:w="7698" w:type="dxa"/>
-            <w:vAlign w:val="center"/>
-          </w:tcPr>
-          <w:p>
-            <w:pPr>
-              <w:rPr>
-                <w:sz w:val="40"/>
-                <w:szCs w:val="40"/>
-              </w:rPr>
-            </w:pPr>
-            <w:r>
-              <w:rPr>
-                <w:noProof/>
-                <w:sz w:val="40"/>
-                <w:szCs w:val="40"/>
-              </w:rPr>
-              <w:drawing>
-                <wp:inline distT="0" distB="0" distL="0" distR="0" wp14:anchorId="2EFA6B96" wp14:editId="57FE21DF">
-                  <wp:extent cx="4751625" cy="707666"/>
-                  <wp:effectExtent l="0" t="0" r="0" b="0"/>
-                  <wp:docPr id="8" name="Imagen 8"/>
+                  <wp:docPr id="13" name="Imagen 13"/>
                   <wp:cNvGraphicFramePr>
                     <a:graphicFrameLocks xmlns:a="http://schemas.openxmlformats.org/drawingml/2006/main" noChangeAspect="1"/>
                   </wp:cNvGraphicFramePr>
@@ -900,7 +786,7 @@
                         <pic:spPr>
                           <a:xfrm>
                             <a:off x="0" y="0"/>
-                            <a:ext cx="5622177" cy="837319"/>
+                            <a:ext cx="2577378" cy="785534"/>
                           </a:xfrm>
                           <a:prstGeom prst="rect">
                             <a:avLst/>
@@ -934,10 +820,10 @@
                 <w:szCs w:val="40"/>
               </w:rPr>
               <w:drawing>
-                <wp:inline distT="0" distB="0" distL="0" distR="0" wp14:anchorId="4B6653AF" wp14:editId="2FA53B17">
+                <wp:inline distT="0" distB="0" distL="0" distR="0" wp14:anchorId="479ABF38" wp14:editId="16A697AB">
                   <wp:extent cx="289505" cy="367178"/>
                   <wp:effectExtent l="0" t="0" r="0" b="0"/>
-                  <wp:docPr id="20" name="Imagen 20"/>
+                  <wp:docPr id="17" name="Imagen 17"/>
                   <wp:cNvGraphicFramePr>
                     <a:graphicFrameLocks xmlns:a="http://schemas.openxmlformats.org/drawingml/2006/main" noChangeAspect="1"/>
                   </wp:cNvGraphicFramePr>
@@ -949,7 +835,7 @@
                           <pic:cNvPicPr/>
                         </pic:nvPicPr>
                         <pic:blipFill>
-                          <a:blip r:embed="rId6"/>
+                          <a:blip r:embed="rId7"/>
                           <a:stretch>
                             <a:fillRect/>
                           </a:stretch>
@@ -986,14 +872,235 @@
             </w:pPr>
             <w:r>
               <w:rPr>
+                <w:noProof/>
+                <w:sz w:val="40"/>
+                <w:szCs w:val="40"/>
+              </w:rPr>
+              <w:drawing>
+                <wp:inline distT="0" distB="0" distL="0" distR="0" wp14:anchorId="10154A2C" wp14:editId="1BCB45AA">
+                  <wp:extent cx="289505" cy="367178"/>
+                  <wp:effectExtent l="0" t="0" r="0" b="0"/>
+                  <wp:docPr id="23" name="Imagen 23"/>
+                  <wp:cNvGraphicFramePr>
+                    <a:graphicFrameLocks xmlns:a="http://schemas.openxmlformats.org/drawingml/2006/main" noChangeAspect="1"/>
+                  </wp:cNvGraphicFramePr>
+                  <a:graphic xmlns:a="http://schemas.openxmlformats.org/drawingml/2006/main">
+                    <a:graphicData uri="http://schemas.openxmlformats.org/drawingml/2006/picture">
+                      <pic:pic xmlns:pic="http://schemas.openxmlformats.org/drawingml/2006/picture">
+                        <pic:nvPicPr>
+                          <pic:cNvPr id="1" name=""/>
+                          <pic:cNvPicPr/>
+                        </pic:nvPicPr>
+                        <pic:blipFill>
+                          <a:blip r:embed="rId7"/>
+                          <a:stretch>
+                            <a:fillRect/>
+                          </a:stretch>
+                        </pic:blipFill>
+                        <pic:spPr>
+                          <a:xfrm>
+                            <a:off x="0" y="0"/>
+                            <a:ext cx="344242" cy="436600"/>
+                          </a:xfrm>
+                          <a:prstGeom prst="rect">
+                            <a:avLst/>
+                          </a:prstGeom>
+                        </pic:spPr>
+                      </pic:pic>
+                    </a:graphicData>
+                  </a:graphic>
+                </wp:inline>
+              </w:drawing>
+            </w:r>
+          </w:p>
+        </w:tc>
+        <w:tc>
+          <w:tcPr>
+            <w:tcW w:w="5244" w:type="dxa"/>
+          </w:tcPr>
+          <w:p>
+            <w:pPr>
+              <w:jc w:val="both"/>
+              <w:rPr>
+                <w:noProof/>
+                <w:sz w:val="28"/>
+                <w:szCs w:val="28"/>
+              </w:rPr>
+            </w:pPr>
+          </w:p>
+        </w:tc>
+      </w:tr>
+      <w:tr>
+        <w:trPr>
+          <w:trHeight w:val="1247"/>
+          <w:jc w:val="center"/>
+        </w:trPr>
+        <w:tc>
+          <w:tcPr>
+            <w:tcW w:w="1431" w:type="dxa"/>
+            <w:vAlign w:val="center"/>
+          </w:tcPr>
+          <w:p>
+            <w:pPr>
+              <w:rPr>
+                <w:sz w:val="32"/>
+                <w:szCs w:val="32"/>
+              </w:rPr>
+            </w:pPr>
+            <w:proofErr w:type="spellStart"/>
+            <w:r>
+              <w:rPr>
+                <w:sz w:val="32"/>
+                <w:szCs w:val="32"/>
+              </w:rPr>
+              <w:t>Negative</w:t>
+            </w:r>
+            <w:proofErr w:type="spellEnd"/>
+            <w:r>
+              <w:rPr>
+                <w:sz w:val="32"/>
+                <w:szCs w:val="32"/>
+              </w:rPr>
+              <w:t xml:space="preserve"> binomial</w:t>
+            </w:r>
+          </w:p>
+        </w:tc>
+        <w:tc>
+          <w:tcPr>
+            <w:tcW w:w="7698" w:type="dxa"/>
+            <w:vAlign w:val="center"/>
+          </w:tcPr>
+          <w:p>
+            <w:pPr>
+              <w:rPr>
+                <w:sz w:val="40"/>
+                <w:szCs w:val="40"/>
+              </w:rPr>
+            </w:pPr>
+            <w:r>
+              <w:rPr>
+                <w:noProof/>
+                <w:sz w:val="40"/>
+                <w:szCs w:val="40"/>
+              </w:rPr>
+              <w:drawing>
+                <wp:inline distT="0" distB="0" distL="0" distR="0" wp14:anchorId="603C4FC4" wp14:editId="04CCF736">
+                  <wp:extent cx="4751625" cy="707666"/>
+                  <wp:effectExtent l="0" t="0" r="0" b="0"/>
+                  <wp:docPr id="26" name="Imagen 26"/>
+                  <wp:cNvGraphicFramePr>
+                    <a:graphicFrameLocks xmlns:a="http://schemas.openxmlformats.org/drawingml/2006/main" noChangeAspect="1"/>
+                  </wp:cNvGraphicFramePr>
+                  <a:graphic xmlns:a="http://schemas.openxmlformats.org/drawingml/2006/main">
+                    <a:graphicData uri="http://schemas.openxmlformats.org/drawingml/2006/picture">
+                      <pic:pic xmlns:pic="http://schemas.openxmlformats.org/drawingml/2006/picture">
+                        <pic:nvPicPr>
+                          <pic:cNvPr id="1" name=""/>
+                          <pic:cNvPicPr/>
+                        </pic:nvPicPr>
+                        <pic:blipFill>
+                          <a:blip r:embed="rId13"/>
+                          <a:stretch>
+                            <a:fillRect/>
+                          </a:stretch>
+                        </pic:blipFill>
+                        <pic:spPr>
+                          <a:xfrm>
+                            <a:off x="0" y="0"/>
+                            <a:ext cx="5622177" cy="837319"/>
+                          </a:xfrm>
+                          <a:prstGeom prst="rect">
+                            <a:avLst/>
+                          </a:prstGeom>
+                        </pic:spPr>
+                      </pic:pic>
+                    </a:graphicData>
+                  </a:graphic>
+                </wp:inline>
+              </w:drawing>
+            </w:r>
+          </w:p>
+        </w:tc>
+        <w:tc>
+          <w:tcPr>
+            <w:tcW w:w="1212" w:type="dxa"/>
+            <w:vAlign w:val="center"/>
+          </w:tcPr>
+          <w:p>
+            <w:pPr>
+              <w:jc w:val="center"/>
+              <w:rPr>
+                <w:sz w:val="40"/>
+                <w:szCs w:val="40"/>
+              </w:rPr>
+            </w:pPr>
+            <w:r>
+              <w:rPr>
+                <w:noProof/>
+                <w:sz w:val="40"/>
+                <w:szCs w:val="40"/>
+              </w:rPr>
+              <w:drawing>
+                <wp:inline distT="0" distB="0" distL="0" distR="0" wp14:anchorId="46348066" wp14:editId="672EA238">
+                  <wp:extent cx="289505" cy="367178"/>
+                  <wp:effectExtent l="0" t="0" r="0" b="0"/>
+                  <wp:docPr id="29" name="Imagen 29"/>
+                  <wp:cNvGraphicFramePr>
+                    <a:graphicFrameLocks xmlns:a="http://schemas.openxmlformats.org/drawingml/2006/main" noChangeAspect="1"/>
+                  </wp:cNvGraphicFramePr>
+                  <a:graphic xmlns:a="http://schemas.openxmlformats.org/drawingml/2006/main">
+                    <a:graphicData uri="http://schemas.openxmlformats.org/drawingml/2006/picture">
+                      <pic:pic xmlns:pic="http://schemas.openxmlformats.org/drawingml/2006/picture">
+                        <pic:nvPicPr>
+                          <pic:cNvPr id="1" name=""/>
+                          <pic:cNvPicPr/>
+                        </pic:nvPicPr>
+                        <pic:blipFill>
+                          <a:blip r:embed="rId7"/>
+                          <a:stretch>
+                            <a:fillRect/>
+                          </a:stretch>
+                        </pic:blipFill>
+                        <pic:spPr>
+                          <a:xfrm>
+                            <a:off x="0" y="0"/>
+                            <a:ext cx="344242" cy="436600"/>
+                          </a:xfrm>
+                          <a:prstGeom prst="rect">
+                            <a:avLst/>
+                          </a:prstGeom>
+                        </pic:spPr>
+                      </pic:pic>
+                    </a:graphicData>
+                  </a:graphic>
+                </wp:inline>
+              </w:drawing>
+            </w:r>
+          </w:p>
+        </w:tc>
+        <w:tc>
+          <w:tcPr>
+            <w:tcW w:w="3121" w:type="dxa"/>
+            <w:vAlign w:val="center"/>
+          </w:tcPr>
+          <w:p>
+            <w:pPr>
+              <w:jc w:val="center"/>
+              <w:rPr>
+                <w:sz w:val="40"/>
+                <w:szCs w:val="40"/>
+              </w:rPr>
+            </w:pPr>
+            <w:r>
+              <w:rPr>
                 <w:sz w:val="40"/>
                 <w:szCs w:val="40"/>
               </w:rPr>
               <w:object w:dxaOrig="2410" w:dyaOrig="750">
-                <v:shape id="_x0000_i1026" type="#_x0000_t75" style="width:107.8pt;height:36.2pt" o:ole="">
-                  <v:imagedata r:id="rId13" o:title=""/>
+                <v:shape id="_x0000_i1045" type="#_x0000_t75" style="width:107.7pt;height:36.3pt" o:ole="">
+                  <v:imagedata r:id="rId14" o:title=""/>
                 </v:shape>
-                <o:OLEObject Type="Embed" ProgID="PBrush" ShapeID="_x0000_i1026" DrawAspect="Content" ObjectID="_1664162710" r:id="rId14"/>
+                <o:OLEObject Type="Embed" ProgID="PBrush" ShapeID="_x0000_i1045" DrawAspect="Content" ObjectID="_1664275887" r:id="rId15"/>
               </w:object>
             </w:r>
           </w:p>
@@ -1060,15 +1167,7 @@
                 <w:sz w:val="28"/>
                 <w:szCs w:val="28"/>
               </w:rPr>
-              <w:t xml:space="preserve"> es el parámetro de dispersión.</w:t>
-            </w:r>
-            <w:r>
-              <w:rPr>
-                <w:rFonts w:eastAsiaTheme="minorEastAsia"/>
-                <w:sz w:val="28"/>
-                <w:szCs w:val="28"/>
-              </w:rPr>
-              <w:t xml:space="preserve"> </w:t>
+              <w:t xml:space="preserve"> es el parámetro de dispersión. </w:t>
             </w:r>
           </w:p>
           <w:p>
@@ -1177,10 +1276,10 @@
                 <w:szCs w:val="40"/>
               </w:rPr>
               <w:drawing>
-                <wp:inline distT="0" distB="0" distL="0" distR="0" wp14:anchorId="70D8A503" wp14:editId="423F651E">
+                <wp:inline distT="0" distB="0" distL="0" distR="0" wp14:anchorId="03121E08" wp14:editId="6916CAA8">
                   <wp:extent cx="3917125" cy="650433"/>
                   <wp:effectExtent l="0" t="0" r="7620" b="0"/>
-                  <wp:docPr id="1" name="Imagen 1"/>
+                  <wp:docPr id="30" name="Imagen 30"/>
                   <wp:cNvGraphicFramePr>
                     <a:graphicFrameLocks xmlns:a="http://schemas.openxmlformats.org/drawingml/2006/main" noChangeAspect="1"/>
                   </wp:cNvGraphicFramePr>
@@ -1192,7 +1291,7 @@
                           <pic:cNvPicPr/>
                         </pic:nvPicPr>
                         <pic:blipFill rotWithShape="1">
-                          <a:blip r:embed="rId15"/>
+                          <a:blip r:embed="rId16"/>
                           <a:srcRect t="9912"/>
                           <a:stretch/>
                         </pic:blipFill>
@@ -1241,10 +1340,10 @@
                 <w:szCs w:val="40"/>
               </w:rPr>
               <w:drawing>
-                <wp:inline distT="0" distB="0" distL="0" distR="0" wp14:anchorId="151701A6" wp14:editId="2EA6F74D">
+                <wp:inline distT="0" distB="0" distL="0" distR="0" wp14:anchorId="2A698040" wp14:editId="2C69F357">
                   <wp:extent cx="289505" cy="367178"/>
                   <wp:effectExtent l="0" t="0" r="0" b="0"/>
-                  <wp:docPr id="21" name="Imagen 21"/>
+                  <wp:docPr id="31" name="Imagen 31"/>
                   <wp:cNvGraphicFramePr>
                     <a:graphicFrameLocks xmlns:a="http://schemas.openxmlformats.org/drawingml/2006/main" noChangeAspect="1"/>
                   </wp:cNvGraphicFramePr>
@@ -1256,7 +1355,7 @@
                           <pic:cNvPicPr/>
                         </pic:nvPicPr>
                         <pic:blipFill>
-                          <a:blip r:embed="rId6"/>
+                          <a:blip r:embed="rId7"/>
                           <a:stretch>
                             <a:fillRect/>
                           </a:stretch>
@@ -1297,10 +1396,10 @@
                 <w:szCs w:val="40"/>
               </w:rPr>
               <w:object w:dxaOrig="1070" w:dyaOrig="660">
-                <v:shape id="_x0000_i1027" type="#_x0000_t75" style="width:51.2pt;height:30.8pt" o:ole="">
-                  <v:imagedata r:id="rId16" o:title=""/>
+                <v:shape id="_x0000_i1047" type="#_x0000_t75" style="width:51.35pt;height:30.7pt" o:ole="">
+                  <v:imagedata r:id="rId17" o:title=""/>
                 </v:shape>
-                <o:OLEObject Type="Embed" ProgID="PBrush" ShapeID="_x0000_i1027" DrawAspect="Content" ObjectID="_1664162711" r:id="rId17"/>
+                <o:OLEObject Type="Embed" ProgID="PBrush" ShapeID="_x0000_i1047" DrawAspect="Content" ObjectID="_1664275888" r:id="rId18"/>
               </w:object>
             </w:r>
           </w:p>
@@ -1374,10 +1473,10 @@
                 <w:szCs w:val="40"/>
               </w:rPr>
               <w:drawing>
-                <wp:inline distT="0" distB="0" distL="0" distR="0" wp14:anchorId="566A0F13" wp14:editId="3DD13E65">
+                <wp:inline distT="0" distB="0" distL="0" distR="0" wp14:anchorId="77A90D25" wp14:editId="2B6A3BA7">
                   <wp:extent cx="4321268" cy="580445"/>
                   <wp:effectExtent l="0" t="0" r="3175" b="0"/>
-                  <wp:docPr id="2" name="Imagen 2"/>
+                  <wp:docPr id="32" name="Imagen 32"/>
                   <wp:cNvGraphicFramePr>
                     <a:graphicFrameLocks xmlns:a="http://schemas.openxmlformats.org/drawingml/2006/main" noChangeAspect="1"/>
                   </wp:cNvGraphicFramePr>
@@ -1389,7 +1488,7 @@
                           <pic:cNvPicPr/>
                         </pic:nvPicPr>
                         <pic:blipFill>
-                          <a:blip r:embed="rId18"/>
+                          <a:blip r:embed="rId19"/>
                           <a:stretch>
                             <a:fillRect/>
                           </a:stretch>
@@ -1431,10 +1530,10 @@
                 <w:szCs w:val="40"/>
               </w:rPr>
               <w:drawing>
-                <wp:inline distT="0" distB="0" distL="0" distR="0" wp14:anchorId="1F537126" wp14:editId="5F288B15">
+                <wp:inline distT="0" distB="0" distL="0" distR="0" wp14:anchorId="257F4F36" wp14:editId="200E806B">
                   <wp:extent cx="289505" cy="367178"/>
                   <wp:effectExtent l="0" t="0" r="0" b="0"/>
-                  <wp:docPr id="22" name="Imagen 22"/>
+                  <wp:docPr id="33" name="Imagen 33"/>
                   <wp:cNvGraphicFramePr>
                     <a:graphicFrameLocks xmlns:a="http://schemas.openxmlformats.org/drawingml/2006/main" noChangeAspect="1"/>
                   </wp:cNvGraphicFramePr>
@@ -1446,7 +1545,7 @@
                           <pic:cNvPicPr/>
                         </pic:nvPicPr>
                         <pic:blipFill>
-                          <a:blip r:embed="rId6"/>
+                          <a:blip r:embed="rId7"/>
                           <a:stretch>
                             <a:fillRect/>
                           </a:stretch>
@@ -1487,10 +1586,10 @@
                 <w:szCs w:val="40"/>
               </w:rPr>
               <w:object w:dxaOrig="980" w:dyaOrig="720">
-                <v:shape id="_x0000_i1028" type="#_x0000_t75" style="width:46.2pt;height:30.8pt" o:ole="">
-                  <v:imagedata r:id="rId19" o:title=""/>
+                <v:shape id="_x0000_i1048" type="#_x0000_t75" style="width:46.35pt;height:30.7pt" o:ole="">
+                  <v:imagedata r:id="rId20" o:title=""/>
                 </v:shape>
-                <o:OLEObject Type="Embed" ProgID="PBrush" ShapeID="_x0000_i1028" DrawAspect="Content" ObjectID="_1664162712" r:id="rId20"/>
+                <o:OLEObject Type="Embed" ProgID="PBrush" ShapeID="_x0000_i1048" DrawAspect="Content" ObjectID="_1664275889" r:id="rId21"/>
               </w:object>
             </w:r>
           </w:p>
@@ -1517,7 +1616,6 @@
         <w:br w:type="page"/>
       </w:r>
     </w:p>
-    <w:p/>
     <w:p/>
     <w:p/>
     <w:p>
@@ -1544,7 +1642,7 @@
                     <pic:cNvPicPr/>
                   </pic:nvPicPr>
                   <pic:blipFill>
-                    <a:blip r:embed="rId21"/>
+                    <a:blip r:embed="rId22"/>
                     <a:stretch>
                       <a:fillRect/>
                     </a:stretch>
@@ -1575,15 +1673,14 @@
       <w:pPr>
         <w:jc w:val="center"/>
       </w:pPr>
-      <w:bookmarkStart w:id="0" w:name="_GoBack"/>
       <w:r>
         <w:rPr>
           <w:noProof/>
         </w:rPr>
         <w:drawing>
           <wp:inline distT="0" distB="0" distL="0" distR="0" wp14:anchorId="65019574" wp14:editId="3D1CF810">
-            <wp:extent cx="5578119" cy="9881620"/>
-            <wp:effectExtent l="952" t="0" r="4763" b="4762"/>
+            <wp:extent cx="5699953" cy="10097449"/>
+            <wp:effectExtent l="0" t="7938" r="7303" b="7302"/>
             <wp:docPr id="14" name="Imagen 14"/>
             <wp:cNvGraphicFramePr>
               <a:graphicFrameLocks xmlns:a="http://schemas.openxmlformats.org/drawingml/2006/main" noChangeAspect="1"/>
@@ -1596,7 +1693,7 @@
                     <pic:cNvPicPr/>
                   </pic:nvPicPr>
                   <pic:blipFill>
-                    <a:blip r:embed="rId22"/>
+                    <a:blip r:embed="rId23"/>
                     <a:stretch>
                       <a:fillRect/>
                     </a:stretch>
@@ -1604,7 +1701,7 @@
                   <pic:spPr>
                     <a:xfrm rot="5400000">
                       <a:off x="0" y="0"/>
-                      <a:ext cx="5595143" cy="9911778"/>
+                      <a:ext cx="5722183" cy="10136829"/>
                     </a:xfrm>
                     <a:prstGeom prst="rect">
                       <a:avLst/>
@@ -1616,6 +1713,7 @@
           </wp:inline>
         </w:drawing>
       </w:r>
+      <w:bookmarkStart w:id="0" w:name="_GoBack"/>
       <w:bookmarkEnd w:id="0"/>
     </w:p>
     <w:p>
@@ -1696,7 +1794,7 @@
                     </pic:cNvPicPr>
                   </pic:nvPicPr>
                   <pic:blipFill>
-                    <a:blip r:embed="rId23">
+                    <a:blip r:embed="rId24">
                       <a:extLst>
                         <a:ext uri="{28A0092B-C50C-407E-A947-70E740481C1C}">
                           <a14:useLocalDpi xmlns:a14="http://schemas.microsoft.com/office/drawing/2010/main" val="0"/>
@@ -1760,7 +1858,7 @@
                     <pic:cNvPicPr/>
                   </pic:nvPicPr>
                   <pic:blipFill>
-                    <a:blip r:embed="rId24"/>
+                    <a:blip r:embed="rId25"/>
                     <a:stretch>
                       <a:fillRect/>
                     </a:stretch>
@@ -1800,7 +1898,7 @@
         </w:rPr>
         <w:drawing>
           <wp:inline distT="0" distB="0" distL="0" distR="0" wp14:anchorId="59629152" wp14:editId="5403BA8B">
-            <wp:extent cx="9144000" cy="3702685"/>
+            <wp:extent cx="11071281" cy="4483100"/>
             <wp:effectExtent l="0" t="0" r="0" b="0"/>
             <wp:docPr id="24" name="Imagen 24"/>
             <wp:cNvGraphicFramePr>
@@ -1814,7 +1912,7 @@
                     <pic:cNvPicPr/>
                   </pic:nvPicPr>
                   <pic:blipFill>
-                    <a:blip r:embed="rId25"/>
+                    <a:blip r:embed="rId26"/>
                     <a:stretch>
                       <a:fillRect/>
                     </a:stretch>
@@ -1822,7 +1920,7 @@
                   <pic:spPr>
                     <a:xfrm>
                       <a:off x="0" y="0"/>
-                      <a:ext cx="9144000" cy="3702685"/>
+                      <a:ext cx="11080891" cy="4486991"/>
                     </a:xfrm>
                     <a:prstGeom prst="rect">
                       <a:avLst/>
@@ -2603,7 +2701,7 @@
 </file>
 
 <file path=customXml/itemProps1.xml><?xml version="1.0" encoding="utf-8"?>
-<ds:datastoreItem xmlns:ds="http://schemas.openxmlformats.org/officeDocument/2006/customXml" ds:itemID="{16D2E7C5-21A7-4994-B13A-BCCF5022B031}">
+<ds:datastoreItem xmlns:ds="http://schemas.openxmlformats.org/officeDocument/2006/customXml" ds:itemID="{E0D11BD3-B58A-422F-8433-6452E5FFF385}">
   <ds:schemaRefs>
     <ds:schemaRef ds:uri="http://schemas.openxmlformats.org/officeDocument/2006/bibliography"/>
   </ds:schemaRefs>

</xml_diff>